<commit_message>
chg: Added WIP VID intrep D+2
</commit_message>
<xml_diff>
--- a/UNDER DEVELOPMENT/OPAR_VID_INTREP_D2.docx
+++ b/UNDER DEVELOPMENT/OPAR_VID_INTREP_D2.docx
@@ -205,6 +205,421 @@
     </w:p>
     <w:p>
       <w:pPr>
+        <w:pStyle w:val="Overskrift3"/>
+        <w:rPr>
+          <w:lang w:val="en-US"/>
+        </w:rPr>
+      </w:pPr>
+      <w:proofErr w:type="spellStart"/>
+      <w:r>
+        <w:rPr>
+          <w:lang w:val="en-US"/>
+        </w:rPr>
+        <w:t>Cyberattack</w:t>
+      </w:r>
+      <w:proofErr w:type="spellEnd"/>
+      <w:r>
+        <w:rPr>
+          <w:lang w:val="en-US"/>
+        </w:rPr>
+        <w:t xml:space="preserve"> against Syrian </w:t>
+      </w:r>
+      <w:proofErr w:type="spellStart"/>
+      <w:r>
+        <w:rPr>
+          <w:lang w:val="en-US"/>
+        </w:rPr>
+        <w:t>Airforce</w:t>
+      </w:r>
+      <w:proofErr w:type="spellEnd"/>
+    </w:p>
+    <w:p>
+      <w:pPr>
+        <w:pStyle w:val="Ingenmellomrom"/>
+        <w:ind w:left="720"/>
+        <w:rPr>
+          <w:color w:val="000000" w:themeColor="text1"/>
+          <w:lang w:val="en-US"/>
+        </w:rPr>
+      </w:pPr>
+      <w:proofErr w:type="spellStart"/>
+      <w:r>
+        <w:rPr>
+          <w:color w:val="000000" w:themeColor="text1"/>
+          <w:lang w:val="en-US"/>
+        </w:rPr>
+        <w:t>Cyberattack</w:t>
+      </w:r>
+      <w:proofErr w:type="spellEnd"/>
+      <w:r>
+        <w:rPr>
+          <w:color w:val="000000" w:themeColor="text1"/>
+          <w:lang w:val="en-US"/>
+        </w:rPr>
+        <w:t xml:space="preserve"> against </w:t>
+      </w:r>
+      <w:r>
+        <w:rPr>
+          <w:color w:val="000000" w:themeColor="text1"/>
+          <w:lang w:val="en-US"/>
+        </w:rPr>
+        <w:t>Syr</w:t>
+      </w:r>
+      <w:r>
+        <w:rPr>
+          <w:color w:val="000000" w:themeColor="text1"/>
+          <w:lang w:val="en-US"/>
+        </w:rPr>
+        <w:t xml:space="preserve">ian </w:t>
+      </w:r>
+      <w:proofErr w:type="spellStart"/>
+      <w:r>
+        <w:rPr>
+          <w:color w:val="000000" w:themeColor="text1"/>
+          <w:lang w:val="en-US"/>
+        </w:rPr>
+        <w:t>Airf</w:t>
+      </w:r>
+      <w:r>
+        <w:rPr>
+          <w:color w:val="000000" w:themeColor="text1"/>
+          <w:lang w:val="en-US"/>
+        </w:rPr>
+        <w:t>orce</w:t>
+      </w:r>
+      <w:proofErr w:type="spellEnd"/>
+      <w:r>
+        <w:rPr>
+          <w:color w:val="000000" w:themeColor="text1"/>
+          <w:lang w:val="en-US"/>
+        </w:rPr>
+        <w:t xml:space="preserve"> </w:t>
+      </w:r>
+      <w:r>
+        <w:rPr>
+          <w:color w:val="000000" w:themeColor="text1"/>
+          <w:lang w:val="en-US"/>
+        </w:rPr>
+        <w:t xml:space="preserve">was likely a factor in </w:t>
+      </w:r>
+      <w:r>
+        <w:rPr>
+          <w:color w:val="000000" w:themeColor="text1"/>
+          <w:lang w:val="en-US"/>
+        </w:rPr>
+        <w:t xml:space="preserve">prevent QRA </w:t>
+      </w:r>
+      <w:r>
+        <w:rPr>
+          <w:color w:val="000000" w:themeColor="text1"/>
+          <w:lang w:val="en-US"/>
+        </w:rPr>
+        <w:t xml:space="preserve">reactions </w:t>
+      </w:r>
+      <w:r>
+        <w:rPr>
+          <w:color w:val="000000" w:themeColor="text1"/>
+          <w:lang w:val="en-US"/>
+        </w:rPr>
+        <w:t xml:space="preserve">and </w:t>
+      </w:r>
+      <w:r>
+        <w:rPr>
+          <w:color w:val="000000" w:themeColor="text1"/>
+          <w:lang w:val="en-US"/>
+        </w:rPr>
+        <w:t>a</w:t>
+      </w:r>
+      <w:r>
+        <w:rPr>
+          <w:color w:val="000000" w:themeColor="text1"/>
+          <w:lang w:val="en-US"/>
+        </w:rPr>
+        <w:t>ir operations</w:t>
+      </w:r>
+      <w:r>
+        <w:rPr>
+          <w:color w:val="000000" w:themeColor="text1"/>
+          <w:lang w:val="en-US"/>
+        </w:rPr>
+        <w:t xml:space="preserve"> from Syrian </w:t>
+      </w:r>
+      <w:proofErr w:type="spellStart"/>
+      <w:r>
+        <w:rPr>
+          <w:color w:val="000000" w:themeColor="text1"/>
+          <w:lang w:val="en-US"/>
+        </w:rPr>
+        <w:t>Airforce</w:t>
+      </w:r>
+      <w:proofErr w:type="spellEnd"/>
+      <w:r>
+        <w:rPr>
+          <w:color w:val="000000" w:themeColor="text1"/>
+          <w:lang w:val="en-US"/>
+        </w:rPr>
+        <w:t xml:space="preserve"> on D+2. A CJTF Cyber unit was tasked to coordinate a cyber attack with JFACC’s attack on the Syrian Sector Command Center (SCC) for Air Defense sector </w:t>
+      </w:r>
+      <w:proofErr w:type="gramStart"/>
+      <w:r>
+        <w:rPr>
+          <w:color w:val="000000" w:themeColor="text1"/>
+          <w:lang w:val="en-US"/>
+        </w:rPr>
+        <w:t>West</w:t>
+      </w:r>
+      <w:proofErr w:type="gramEnd"/>
+      <w:r>
+        <w:rPr>
+          <w:color w:val="000000" w:themeColor="text1"/>
+          <w:lang w:val="en-US"/>
+        </w:rPr>
+        <w:t>. Intention behind this cyber attack was to aid and set conditions for the strike for it to be successful</w:t>
+      </w:r>
+    </w:p>
+    <w:p>
+      <w:pPr>
+        <w:pStyle w:val="Ingenmellomrom"/>
+        <w:ind w:left="720"/>
+        <w:rPr>
+          <w:b/>
+          <w:color w:val="000000" w:themeColor="text1"/>
+          <w:lang w:val="en-US"/>
+        </w:rPr>
+      </w:pPr>
+    </w:p>
+    <w:p>
+      <w:pPr>
+        <w:pStyle w:val="Ingenmellomrom"/>
+        <w:ind w:left="720"/>
+        <w:rPr>
+          <w:color w:val="000000" w:themeColor="text1"/>
+          <w:lang w:val="en-US"/>
+        </w:rPr>
+      </w:pPr>
+      <w:r>
+        <w:rPr>
+          <w:b/>
+          <w:color w:val="000000" w:themeColor="text1"/>
+          <w:lang w:val="en-US"/>
+        </w:rPr>
+        <w:t>ASSESSMENT:</w:t>
+      </w:r>
+      <w:r>
+        <w:rPr>
+          <w:color w:val="000000" w:themeColor="text1"/>
+          <w:lang w:val="en-US"/>
+        </w:rPr>
+        <w:t xml:space="preserve"> It is LIKELY that the </w:t>
+      </w:r>
+      <w:r>
+        <w:rPr>
+          <w:color w:val="000000" w:themeColor="text1"/>
+          <w:lang w:val="en-US"/>
+        </w:rPr>
+        <w:t>cyber attack</w:t>
+      </w:r>
+      <w:r>
+        <w:rPr>
+          <w:color w:val="000000" w:themeColor="text1"/>
+          <w:lang w:val="en-US"/>
+        </w:rPr>
+        <w:t xml:space="preserve"> was major contributing factor of low air activity on the western and eastern sector the last 24 hours. It is also assessed as LIKELY that the Syrian </w:t>
+      </w:r>
+      <w:proofErr w:type="spellStart"/>
+      <w:r>
+        <w:rPr>
+          <w:color w:val="000000" w:themeColor="text1"/>
+          <w:lang w:val="en-US"/>
+        </w:rPr>
+        <w:t>Airforce</w:t>
+      </w:r>
+      <w:proofErr w:type="spellEnd"/>
+      <w:r>
+        <w:rPr>
+          <w:color w:val="000000" w:themeColor="text1"/>
+          <w:lang w:val="en-US"/>
+        </w:rPr>
+        <w:t xml:space="preserve"> </w:t>
+      </w:r>
+      <w:proofErr w:type="gramStart"/>
+      <w:r>
+        <w:rPr>
+          <w:color w:val="000000" w:themeColor="text1"/>
+          <w:lang w:val="en-US"/>
+        </w:rPr>
+        <w:t>have</w:t>
+      </w:r>
+      <w:proofErr w:type="gramEnd"/>
+      <w:r>
+        <w:rPr>
+          <w:color w:val="000000" w:themeColor="text1"/>
+          <w:lang w:val="en-US"/>
+        </w:rPr>
+        <w:t xml:space="preserve"> already been able to recover from the cyber attack, or will be able to recover within the next 24 hours.</w:t>
+      </w:r>
+    </w:p>
+    <w:p>
+      <w:pPr>
+        <w:pStyle w:val="Overskrift3"/>
+        <w:rPr>
+          <w:lang w:val="en-US"/>
+        </w:rPr>
+      </w:pPr>
+      <w:r>
+        <w:rPr>
+          <w:lang w:val="en-US"/>
+        </w:rPr>
+        <w:t>SCC WEST likely moved to backup loc</w:t>
+      </w:r>
+      <w:r>
+        <w:rPr>
+          <w:lang w:val="en-US"/>
+        </w:rPr>
+        <w:t>ation</w:t>
+      </w:r>
+    </w:p>
+    <w:p>
+      <w:pPr>
+        <w:pStyle w:val="Ingenmellomrom"/>
+        <w:ind w:left="720"/>
+        <w:rPr>
+          <w:color w:val="000000" w:themeColor="text1"/>
+          <w:lang w:val="en-US"/>
+        </w:rPr>
+      </w:pPr>
+      <w:r>
+        <w:rPr>
+          <w:color w:val="000000" w:themeColor="text1"/>
+          <w:lang w:val="en-US"/>
+        </w:rPr>
+        <w:t>Last 24 hours CJTF attacked SCC WEST in a successful strike.</w:t>
+      </w:r>
+      <w:r>
+        <w:rPr>
+          <w:color w:val="000000" w:themeColor="text1"/>
+          <w:lang w:val="en-US"/>
+        </w:rPr>
+        <w:t xml:space="preserve"> It </w:t>
+      </w:r>
+      <w:proofErr w:type="gramStart"/>
+      <w:r>
+        <w:rPr>
+          <w:color w:val="000000" w:themeColor="text1"/>
+          <w:lang w:val="en-US"/>
+        </w:rPr>
+        <w:t>have</w:t>
+      </w:r>
+      <w:proofErr w:type="gramEnd"/>
+      <w:r>
+        <w:rPr>
+          <w:color w:val="000000" w:themeColor="text1"/>
+          <w:lang w:val="en-US"/>
+        </w:rPr>
+        <w:t xml:space="preserve"> been reported that SCC’s have backup command centers that will take their place if the primary SCC is destroyed. </w:t>
+      </w:r>
+      <w:proofErr w:type="gramStart"/>
+      <w:r>
+        <w:rPr>
+          <w:color w:val="000000" w:themeColor="text1"/>
+          <w:lang w:val="en-US"/>
+        </w:rPr>
+        <w:t>These backup command centers are not operational 24/7, and is</w:t>
+      </w:r>
+      <w:proofErr w:type="gramEnd"/>
+      <w:r>
+        <w:rPr>
+          <w:color w:val="000000" w:themeColor="text1"/>
+          <w:lang w:val="en-US"/>
+        </w:rPr>
+        <w:t xml:space="preserve"> not ready to assume the command and control of the sector on very short notice.</w:t>
+      </w:r>
+    </w:p>
+    <w:p>
+      <w:pPr>
+        <w:pStyle w:val="Ingenmellomrom"/>
+        <w:ind w:left="720"/>
+        <w:rPr>
+          <w:b/>
+          <w:color w:val="000000" w:themeColor="text1"/>
+          <w:lang w:val="en-US"/>
+        </w:rPr>
+      </w:pPr>
+    </w:p>
+    <w:p>
+      <w:pPr>
+        <w:pStyle w:val="Ingenmellomrom"/>
+        <w:ind w:left="720"/>
+        <w:rPr>
+          <w:color w:val="000000" w:themeColor="text1"/>
+          <w:lang w:val="en-US"/>
+        </w:rPr>
+      </w:pPr>
+      <w:r>
+        <w:rPr>
+          <w:b/>
+          <w:color w:val="000000" w:themeColor="text1"/>
+          <w:lang w:val="en-US"/>
+        </w:rPr>
+        <w:t>ASSESSMENT:</w:t>
+      </w:r>
+      <w:r>
+        <w:rPr>
+          <w:color w:val="000000" w:themeColor="text1"/>
+          <w:lang w:val="en-US"/>
+        </w:rPr>
+        <w:t xml:space="preserve"> After the successful strike at SCC WEST last 24 hours, it is HIGHLY LIKELY that command and control of sector west</w:t>
+      </w:r>
+      <w:r>
+        <w:rPr>
+          <w:color w:val="000000" w:themeColor="text1"/>
+          <w:lang w:val="en-US"/>
+        </w:rPr>
+        <w:t xml:space="preserve"> will be moved to a backup facility at </w:t>
+      </w:r>
+      <w:proofErr w:type="gramStart"/>
+      <w:r>
+        <w:rPr>
+          <w:color w:val="000000" w:themeColor="text1"/>
+          <w:lang w:val="en-US"/>
+        </w:rPr>
+        <w:lastRenderedPageBreak/>
+        <w:t>a</w:t>
+      </w:r>
+      <w:proofErr w:type="gramEnd"/>
+      <w:r>
+        <w:rPr>
+          <w:color w:val="000000" w:themeColor="text1"/>
+          <w:lang w:val="en-US"/>
+        </w:rPr>
+        <w:t xml:space="preserve"> unknown location. It is LIKELY that backup SCC WEST is operational within 12-48 hours.</w:t>
+      </w:r>
+    </w:p>
+    <w:p>
+      <w:pPr>
+        <w:pStyle w:val="Ingenmellomrom"/>
+        <w:ind w:left="720"/>
+        <w:rPr>
+          <w:lang w:val="en-US"/>
+        </w:rPr>
+      </w:pPr>
+    </w:p>
+    <w:p>
+      <w:pPr>
+        <w:pStyle w:val="Overskrift2"/>
+        <w:rPr>
+          <w:lang w:val="en-US"/>
+        </w:rPr>
+      </w:pPr>
+      <w:r>
+        <w:rPr>
+          <w:lang w:val="en-US"/>
+        </w:rPr>
+        <w:t>Sea</w:t>
+      </w:r>
+    </w:p>
+    <w:p>
+      <w:pPr>
         <w:pStyle w:val="Ingenmellomrom"/>
         <w:numPr>
           <w:ilvl w:val="0"/>
@@ -215,100 +630,12 @@
           <w:lang w:val="en-US"/>
         </w:rPr>
       </w:pPr>
-      <w:proofErr w:type="spellStart"/>
-      <w:r>
-        <w:rPr>
-          <w:color w:val="000000" w:themeColor="text1"/>
-          <w:lang w:val="en-US"/>
-        </w:rPr>
-        <w:t>Cyberattack</w:t>
-      </w:r>
-      <w:proofErr w:type="spellEnd"/>
-      <w:r>
-        <w:rPr>
-          <w:color w:val="000000" w:themeColor="text1"/>
-          <w:lang w:val="en-US"/>
-        </w:rPr>
-        <w:t xml:space="preserve"> against </w:t>
-      </w:r>
-      <w:proofErr w:type="spellStart"/>
-      <w:r>
-        <w:rPr>
-          <w:color w:val="000000" w:themeColor="text1"/>
-          <w:lang w:val="en-US"/>
-        </w:rPr>
-        <w:t>Syr</w:t>
-      </w:r>
-      <w:proofErr w:type="spellEnd"/>
-      <w:r>
-        <w:rPr>
-          <w:color w:val="000000" w:themeColor="text1"/>
-          <w:lang w:val="en-US"/>
-        </w:rPr>
-        <w:t xml:space="preserve"> Air Force prevent QRA operations and Air operations</w:t>
-      </w:r>
-    </w:p>
-    <w:p>
-      <w:pPr>
-        <w:pStyle w:val="Ingenmellomrom"/>
-        <w:numPr>
-          <w:ilvl w:val="0"/>
-          <w:numId w:val="27"/>
-        </w:numPr>
-        <w:rPr>
-          <w:color w:val="000000" w:themeColor="text1"/>
-          <w:lang w:val="en-US"/>
-        </w:rPr>
-      </w:pPr>
-      <w:r>
-        <w:rPr>
-          <w:color w:val="000000" w:themeColor="text1"/>
-          <w:lang w:val="en-US"/>
-        </w:rPr>
-        <w:t>SCC WEST likely moved to backup location, and operational within 24-48 hours.</w:t>
-      </w:r>
-    </w:p>
-    <w:p>
-      <w:pPr>
-        <w:pStyle w:val="Ingenmellomrom"/>
-        <w:numPr>
-          <w:ilvl w:val="0"/>
-          <w:numId w:val="27"/>
-        </w:numPr>
-        <w:rPr>
-          <w:color w:val="FF0000"/>
-          <w:lang w:val="en-US"/>
-        </w:rPr>
-      </w:pPr>
-      <w:r>
-        <w:rPr>
-          <w:color w:val="FF0000"/>
-          <w:lang w:val="en-US"/>
-        </w:rPr>
-        <w:t>Syrian Air Force suffered losses the last 24 hours, and this have been a major concern. However, the Syrian Air Force was also able to down CJTF assets, and this is what is being highlighte</w:t>
-      </w:r>
-      <w:r>
-        <w:rPr>
-          <w:color w:val="FF0000"/>
-          <w:lang w:val="en-US"/>
-        </w:rPr>
-        <w:t xml:space="preserve">d for the entire </w:t>
-      </w:r>
-      <w:proofErr w:type="spellStart"/>
-      <w:r>
-        <w:rPr>
-          <w:color w:val="FF0000"/>
-          <w:lang w:val="en-US"/>
-        </w:rPr>
-        <w:t>airforce</w:t>
-      </w:r>
-      <w:proofErr w:type="spellEnd"/>
-      <w:r>
-        <w:rPr>
-          <w:color w:val="FF0000"/>
-          <w:lang w:val="en-US"/>
-        </w:rPr>
-        <w:t xml:space="preserve"> to boost their morale.</w:t>
+      <w:r>
+        <w:rPr>
+          <w:color w:val="000000" w:themeColor="text1"/>
+          <w:lang w:val="en-US"/>
+        </w:rPr>
+        <w:t>NSTR (Nothing Significant To Report)</w:t>
       </w:r>
     </w:p>
     <w:p>
@@ -331,49 +658,29 @@
         <w:rPr>
           <w:lang w:val="en-US"/>
         </w:rPr>
-        <w:t>Sea</w:t>
-      </w:r>
-    </w:p>
-    <w:p>
-      <w:pPr>
-        <w:pStyle w:val="Ingenmellomrom"/>
-        <w:numPr>
-          <w:ilvl w:val="0"/>
-          <w:numId w:val="27"/>
-        </w:numPr>
-        <w:rPr>
-          <w:color w:val="FF0000"/>
-          <w:lang w:val="en-US"/>
-        </w:rPr>
-      </w:pPr>
-      <w:r>
-        <w:rPr>
-          <w:color w:val="FF0000"/>
-          <w:lang w:val="en-US"/>
-        </w:rPr>
-        <w:t>1</w:t>
-      </w:r>
-      <w:r>
-        <w:rPr>
-          <w:color w:val="FF0000"/>
-          <w:vertAlign w:val="superscript"/>
-          <w:lang w:val="en-US"/>
-        </w:rPr>
-        <w:t>st</w:t>
-      </w:r>
-      <w:r>
-        <w:rPr>
-          <w:color w:val="FF0000"/>
-          <w:lang w:val="en-US"/>
-        </w:rPr>
-        <w:t xml:space="preserve"> Patrol Boat Squadron, assessed to still be at port in Latakia</w:t>
-      </w:r>
-      <w:r>
-        <w:rPr>
-          <w:color w:val="FF0000"/>
-          <w:lang w:val="en-US"/>
-        </w:rPr>
-        <w:t>.</w:t>
+        <w:t>Ground</w:t>
+      </w:r>
+    </w:p>
+    <w:p>
+      <w:pPr>
+        <w:pStyle w:val="Overskrift3"/>
+        <w:rPr>
+          <w:lang w:val="en-US"/>
+        </w:rPr>
+      </w:pPr>
+      <w:proofErr w:type="gramStart"/>
+      <w:r>
+        <w:rPr>
+          <w:lang w:val="en-US"/>
+        </w:rPr>
+        <w:t>Hezbollah trying to get Silkworm missiles.</w:t>
+      </w:r>
+      <w:proofErr w:type="gramEnd"/>
+      <w:r>
+        <w:rPr>
+          <w:lang w:val="en-US"/>
+        </w:rPr>
+        <w:t xml:space="preserve"> </w:t>
       </w:r>
     </w:p>
     <w:p>
@@ -384,353 +691,11 @@
           <w:lang w:val="en-US"/>
         </w:rPr>
       </w:pPr>
-    </w:p>
-    <w:p>
-      <w:pPr>
-        <w:pStyle w:val="Overskrift2"/>
-        <w:rPr>
-          <w:lang w:val="en-US"/>
-        </w:rPr>
-      </w:pPr>
-      <w:r>
-        <w:rPr>
-          <w:lang w:val="en-US"/>
-        </w:rPr>
-        <w:t>Ground</w:t>
-      </w:r>
-    </w:p>
-    <w:p>
-      <w:pPr>
-        <w:pStyle w:val="Ingenmellomrom"/>
-        <w:numPr>
-          <w:ilvl w:val="0"/>
-          <w:numId w:val="27"/>
-        </w:numPr>
-        <w:rPr>
-          <w:lang w:val="en-US"/>
-        </w:rPr>
-      </w:pPr>
-      <w:r>
-        <w:rPr>
-          <w:lang w:val="en-US"/>
-        </w:rPr>
-        <w:t>Hezbollah trying to get Silkworm missiles. Iran positive, want to effect US carriers</w:t>
-      </w:r>
-    </w:p>
-    <w:p>
-      <w:pPr>
-        <w:pStyle w:val="Ingenmellomrom"/>
-        <w:numPr>
-          <w:ilvl w:val="0"/>
-          <w:numId w:val="27"/>
-        </w:numPr>
-        <w:rPr>
-          <w:lang w:val="en-US"/>
-        </w:rPr>
-      </w:pPr>
-    </w:p>
-    <w:p>
-      <w:pPr>
-        <w:pStyle w:val="Overskrift3"/>
-        <w:rPr>
-          <w:lang w:val="en-US"/>
-        </w:rPr>
-      </w:pPr>
-      <w:r>
-        <w:rPr>
-          <w:lang w:val="en-US"/>
-        </w:rPr>
-        <w:t>Strike on Syrian Army HQ</w:t>
-      </w:r>
-    </w:p>
-    <w:p>
-      <w:pPr>
-        <w:pStyle w:val="Ingenmellomrom"/>
-        <w:numPr>
-          <w:ilvl w:val="0"/>
-          <w:numId w:val="27"/>
-        </w:numPr>
-        <w:rPr>
-          <w:color w:val="FF0000"/>
-          <w:lang w:val="en-US"/>
-        </w:rPr>
-      </w:pPr>
-      <w:r>
-        <w:rPr>
-          <w:b/>
-          <w:color w:val="FF0000"/>
-          <w:lang w:val="en-US"/>
-        </w:rPr>
-        <w:t>INFORMATION:</w:t>
-      </w:r>
-      <w:r>
-        <w:rPr>
-          <w:color w:val="FF0000"/>
-          <w:lang w:val="en-US"/>
-        </w:rPr>
-        <w:t xml:space="preserve"> </w:t>
-      </w:r>
-      <w:r>
-        <w:rPr>
-          <w:color w:val="FF0000"/>
-          <w:lang w:val="en-US"/>
-        </w:rPr>
-        <w:t xml:space="preserve">Reporting has picked up significant communications traffic after strikes at Syrian Army HQ. Reporting indicates the HQ’s were badly damaged and the Syrian Army </w:t>
-      </w:r>
-      <w:proofErr w:type="gramStart"/>
-      <w:r>
-        <w:rPr>
-          <w:color w:val="FF0000"/>
-          <w:lang w:val="en-US"/>
-        </w:rPr>
-        <w:t>are</w:t>
-      </w:r>
-      <w:proofErr w:type="gramEnd"/>
-      <w:r>
-        <w:rPr>
-          <w:color w:val="FF0000"/>
-          <w:lang w:val="en-US"/>
-        </w:rPr>
-        <w:t xml:space="preserve"> unable to use them for its function. Reporting also </w:t>
-      </w:r>
-      <w:proofErr w:type="gramStart"/>
-      <w:r>
-        <w:rPr>
-          <w:color w:val="FF0000"/>
-          <w:lang w:val="en-US"/>
-        </w:rPr>
-        <w:t>indicate</w:t>
-      </w:r>
-      <w:proofErr w:type="gramEnd"/>
-      <w:r>
-        <w:rPr>
-          <w:color w:val="FF0000"/>
-          <w:lang w:val="en-US"/>
-        </w:rPr>
-        <w:t xml:space="preserve"> movement of key </w:t>
-      </w:r>
-      <w:r>
-        <w:rPr>
-          <w:color w:val="FF0000"/>
-          <w:lang w:val="en-US"/>
-        </w:rPr>
-        <w:t>personnel</w:t>
-      </w:r>
-      <w:r>
-        <w:rPr>
-          <w:color w:val="FF0000"/>
-          <w:lang w:val="en-US"/>
-        </w:rPr>
-        <w:t xml:space="preserve"> and communications equipment to a secondary headquarter was already in process in the time of the strike.</w:t>
-      </w:r>
-    </w:p>
-    <w:p>
-      <w:pPr>
-        <w:pStyle w:val="Ingenmellomrom"/>
-        <w:numPr>
-          <w:ilvl w:val="0"/>
-          <w:numId w:val="27"/>
-        </w:numPr>
-        <w:rPr>
-          <w:color w:val="FF0000"/>
-          <w:lang w:val="en-US"/>
-        </w:rPr>
-      </w:pPr>
-      <w:r>
-        <w:rPr>
-          <w:b/>
-          <w:color w:val="FF0000"/>
-          <w:lang w:val="en-US"/>
-        </w:rPr>
-        <w:lastRenderedPageBreak/>
-        <w:t>ASSESSMENT:</w:t>
-      </w:r>
-      <w:r>
-        <w:rPr>
-          <w:color w:val="FF0000"/>
-          <w:lang w:val="en-US"/>
-        </w:rPr>
-        <w:t xml:space="preserve"> It is likely that Syrian Army have prepared for a strike at </w:t>
-      </w:r>
-      <w:proofErr w:type="gramStart"/>
-      <w:r>
-        <w:rPr>
-          <w:color w:val="FF0000"/>
-          <w:lang w:val="en-US"/>
-        </w:rPr>
-        <w:t>their headquarter</w:t>
-      </w:r>
-      <w:proofErr w:type="gramEnd"/>
-      <w:r>
-        <w:rPr>
-          <w:color w:val="FF0000"/>
-          <w:lang w:val="en-US"/>
-        </w:rPr>
-        <w:t xml:space="preserve"> and had moved critical parts of </w:t>
-      </w:r>
-      <w:r>
-        <w:rPr>
-          <w:color w:val="FF0000"/>
-          <w:lang w:val="en-US"/>
-        </w:rPr>
-        <w:t>personnel</w:t>
-      </w:r>
-      <w:r>
-        <w:rPr>
-          <w:color w:val="FF0000"/>
-          <w:lang w:val="en-US"/>
-        </w:rPr>
-        <w:t xml:space="preserve"> and equipment to backup headquarter. It is likely that the strike reduced the ability to conduct its function, however, part of the function of </w:t>
-      </w:r>
-      <w:proofErr w:type="gramStart"/>
-      <w:r>
-        <w:rPr>
-          <w:color w:val="FF0000"/>
-          <w:lang w:val="en-US"/>
-        </w:rPr>
-        <w:t>the headquarter</w:t>
-      </w:r>
-      <w:proofErr w:type="gramEnd"/>
-      <w:r>
-        <w:rPr>
-          <w:color w:val="FF0000"/>
-          <w:lang w:val="en-US"/>
-        </w:rPr>
-        <w:t xml:space="preserve"> is likely operational or under establishment in the backup headquarter. </w:t>
-      </w:r>
-    </w:p>
-    <w:p>
-      <w:pPr>
-        <w:pStyle w:val="Overskrift2"/>
-        <w:rPr>
-          <w:lang w:val="en-US"/>
-        </w:rPr>
-      </w:pPr>
-      <w:r>
-        <w:rPr>
-          <w:lang w:val="en-US"/>
-        </w:rPr>
-        <w:t>Political</w:t>
-      </w:r>
-    </w:p>
-    <w:p>
-      <w:pPr>
-        <w:pStyle w:val="Ingenmellomrom"/>
-        <w:numPr>
-          <w:ilvl w:val="0"/>
-          <w:numId w:val="27"/>
-        </w:numPr>
-        <w:rPr>
-          <w:color w:val="000000" w:themeColor="text1"/>
-          <w:lang w:val="en-US"/>
-        </w:rPr>
-      </w:pPr>
-      <w:r>
-        <w:rPr>
-          <w:color w:val="000000" w:themeColor="text1"/>
-          <w:lang w:val="en-US"/>
-        </w:rPr>
-        <w:t>Syrian talk about WMD if the situation get out of hand</w:t>
-      </w:r>
-    </w:p>
-    <w:p>
-      <w:pPr>
-        <w:pStyle w:val="Ingenmellomrom"/>
-        <w:numPr>
-          <w:ilvl w:val="0"/>
-          <w:numId w:val="27"/>
-        </w:numPr>
-        <w:rPr>
-          <w:color w:val="000000" w:themeColor="text1"/>
-          <w:lang w:val="en-US"/>
-        </w:rPr>
-      </w:pPr>
-      <w:r>
-        <w:rPr>
-          <w:color w:val="000000" w:themeColor="text1"/>
-          <w:lang w:val="en-US"/>
-        </w:rPr>
-        <w:t>Complain from RUS about unsafe interception from CJTF -  TU22 F-14</w:t>
-      </w:r>
-    </w:p>
-    <w:p>
-      <w:pPr>
-        <w:pStyle w:val="Ingenmellomrom"/>
-        <w:numPr>
-          <w:ilvl w:val="0"/>
-          <w:numId w:val="27"/>
-        </w:numPr>
-        <w:rPr>
-          <w:color w:val="000000" w:themeColor="text1"/>
-          <w:lang w:val="en-US"/>
-        </w:rPr>
-      </w:pPr>
-      <w:r>
-        <w:rPr>
-          <w:color w:val="000000" w:themeColor="text1"/>
-          <w:lang w:val="en-US"/>
-        </w:rPr>
-        <w:t>Complain from Lebanon and Jordan about incursion into their airspace</w:t>
-      </w:r>
-    </w:p>
-    <w:p>
-      <w:pPr>
-        <w:pStyle w:val="Ingenmellomrom"/>
-        <w:numPr>
-          <w:ilvl w:val="0"/>
-          <w:numId w:val="27"/>
-        </w:numPr>
-        <w:rPr>
-          <w:color w:val="000000" w:themeColor="text1"/>
-          <w:lang w:val="en-US"/>
-        </w:rPr>
-      </w:pPr>
-      <w:r>
-        <w:rPr>
-          <w:color w:val="000000" w:themeColor="text1"/>
-          <w:lang w:val="en-US"/>
-        </w:rPr>
-        <w:t>RUS marking discontent with CJTF operations in Syria</w:t>
-      </w:r>
-    </w:p>
-    <w:p>
-      <w:pPr>
-        <w:pStyle w:val="Ingenmellomrom"/>
-        <w:numPr>
-          <w:ilvl w:val="0"/>
-          <w:numId w:val="27"/>
-        </w:numPr>
-        <w:rPr>
-          <w:color w:val="FF0000"/>
-          <w:lang w:val="en-US"/>
-        </w:rPr>
-      </w:pPr>
-      <w:r>
-        <w:rPr>
-          <w:color w:val="FF0000"/>
-          <w:lang w:val="en-US"/>
-        </w:rPr>
-        <w:t>There have been increased communication and traffic between Russia and Syria the last 24 hours.</w:t>
-      </w:r>
-    </w:p>
-    <w:p>
-      <w:pPr>
-        <w:pStyle w:val="Ingenmellomrom"/>
-        <w:numPr>
-          <w:ilvl w:val="0"/>
-          <w:numId w:val="27"/>
-        </w:numPr>
-        <w:rPr>
-          <w:color w:val="FF0000"/>
-          <w:lang w:val="en-US"/>
-        </w:rPr>
-      </w:pPr>
-      <w:r>
-        <w:rPr>
-          <w:color w:val="FF0000"/>
-          <w:lang w:val="en-US"/>
-        </w:rPr>
-        <w:t>Syrian officials have been expressing concerns with the current supply of A-A munitions and aircraft after initial attacks from the western coalition.</w:t>
+      <w:r>
+        <w:rPr>
+          <w:lang w:val="en-US"/>
+        </w:rPr>
+        <w:t>Recently VID have picked up reports that Hezbollah have been approaching Iran to get a supply of Silkworm missiles. Currently there is no indication that Hezbollah is in possession of this kind of capacity.</w:t>
       </w:r>
     </w:p>
     <w:p>
@@ -744,6 +709,51 @@
     </w:p>
     <w:p>
       <w:pPr>
+        <w:pStyle w:val="Ingenmellomrom"/>
+        <w:ind w:left="720"/>
+        <w:rPr>
+          <w:lang w:val="en-US"/>
+        </w:rPr>
+      </w:pPr>
+      <w:r>
+        <w:rPr>
+          <w:b/>
+          <w:lang w:val="en-US"/>
+        </w:rPr>
+        <w:t>ASSESSMENT:</w:t>
+      </w:r>
+      <w:r>
+        <w:rPr>
+          <w:lang w:val="en-US"/>
+        </w:rPr>
+        <w:t xml:space="preserve"> It is LIKELY that Iran is positive to providing Hezbollah with Silkworm missiles, as Iran then can influence the target selection, and have leverage against CJTF, USA and Israel. It is an EVEN CHANCE that </w:t>
+      </w:r>
+      <w:proofErr w:type="spellStart"/>
+      <w:r>
+        <w:rPr>
+          <w:lang w:val="en-US"/>
+        </w:rPr>
+        <w:t>preperations</w:t>
+      </w:r>
+      <w:proofErr w:type="spellEnd"/>
+      <w:r>
+        <w:rPr>
+          <w:lang w:val="en-US"/>
+        </w:rPr>
+        <w:t xml:space="preserve"> are being taken to prepare a shipment of missiles and instructors for training Hezbollah in the use of this system.</w:t>
+      </w:r>
+    </w:p>
+    <w:p>
+      <w:pPr>
+        <w:pStyle w:val="Ingenmellomrom"/>
+        <w:ind w:left="720"/>
+        <w:rPr>
+          <w:lang w:val="en-US"/>
+        </w:rPr>
+      </w:pPr>
+    </w:p>
+    <w:p>
+      <w:pPr>
         <w:pStyle w:val="Overskrift3"/>
         <w:rPr>
           <w:lang w:val="en-US"/>
@@ -753,79 +763,63 @@
         <w:rPr>
           <w:lang w:val="en-US"/>
         </w:rPr>
-        <w:t>Lack of certain Surface to Air Missiles</w:t>
+        <w:t>Activation of Syrian Reserve Corps</w:t>
       </w:r>
     </w:p>
     <w:p>
       <w:pPr>
         <w:pStyle w:val="Ingenmellomrom"/>
-        <w:numPr>
-          <w:ilvl w:val="0"/>
-          <w:numId w:val="27"/>
-        </w:numPr>
-        <w:rPr>
-          <w:color w:val="FF0000"/>
-          <w:lang w:val="en-US"/>
-        </w:rPr>
-      </w:pPr>
-      <w:r>
-        <w:rPr>
-          <w:color w:val="FF0000"/>
-          <w:lang w:val="en-US"/>
-        </w:rPr>
-        <w:t>Syrian officials have also expressed concern on the stock of surface to air missiles, after a SA-15 BN was nearly wiped out in the Northern region (COMMENT: 1</w:t>
-      </w:r>
-      <w:r>
-        <w:rPr>
-          <w:color w:val="FF0000"/>
+        <w:ind w:left="720"/>
+        <w:rPr>
+          <w:lang w:val="en-US"/>
+        </w:rPr>
+      </w:pPr>
+      <w:r>
+        <w:rPr>
+          <w:lang w:val="en-US"/>
+        </w:rPr>
+        <w:t>The last 24 hours there have been discussions in certain circles in the Syrian Regime about the possibility to active the Syrian 6</w:t>
+      </w:r>
+      <w:r>
+        <w:rPr>
           <w:vertAlign w:val="superscript"/>
           <w:lang w:val="en-US"/>
         </w:rPr>
-        <w:t>st</w:t>
-      </w:r>
-      <w:r>
-        <w:rPr>
-          <w:color w:val="FF0000"/>
-          <w:lang w:val="en-US"/>
-        </w:rPr>
-        <w:t xml:space="preserve"> Corps area) due to l</w:t>
-      </w:r>
-      <w:r>
-        <w:rPr>
-          <w:color w:val="FF0000"/>
-          <w:lang w:val="en-US"/>
-        </w:rPr>
-        <w:t xml:space="preserve">a </w:t>
-      </w:r>
-      <w:r>
-        <w:rPr>
-          <w:color w:val="FF0000"/>
-          <w:lang w:val="en-US"/>
-        </w:rPr>
-        <w:t>ack of resupply of</w:t>
-      </w:r>
-      <w:r>
-        <w:rPr>
-          <w:color w:val="FF0000"/>
-          <w:lang w:val="en-US"/>
-        </w:rPr>
-        <w:t xml:space="preserve"> 9M331</w:t>
-      </w:r>
-      <w:r>
-        <w:rPr>
-          <w:color w:val="FF0000"/>
-          <w:lang w:val="en-US"/>
-        </w:rPr>
-        <w:t xml:space="preserve"> missiles. </w:t>
+        <w:t>th</w:t>
+      </w:r>
+      <w:r>
+        <w:rPr>
+          <w:lang w:val="en-US"/>
+        </w:rPr>
+        <w:t xml:space="preserve"> Corps, a reserve unit not in active duty. VID do currently not possess any more information about the 6</w:t>
+      </w:r>
+      <w:r>
+        <w:rPr>
+          <w:vertAlign w:val="superscript"/>
+          <w:lang w:val="en-US"/>
+        </w:rPr>
+        <w:t>th</w:t>
+      </w:r>
+      <w:r>
+        <w:rPr>
+          <w:lang w:val="en-US"/>
+        </w:rPr>
+        <w:t xml:space="preserve"> Corps</w:t>
       </w:r>
     </w:p>
     <w:p>
       <w:pPr>
         <w:pStyle w:val="Ingenmellomrom"/>
-        <w:numPr>
-          <w:ilvl w:val="0"/>
-          <w:numId w:val="27"/>
-        </w:numPr>
+        <w:ind w:left="720"/>
+        <w:rPr>
+          <w:lang w:val="en-US"/>
+        </w:rPr>
+      </w:pPr>
+    </w:p>
+    <w:p>
+      <w:pPr>
+        <w:pStyle w:val="Ingenmellomrom"/>
+        <w:ind w:left="720"/>
         <w:rPr>
           <w:lang w:val="en-US"/>
         </w:rPr>
@@ -833,59 +827,38 @@
       <w:r>
         <w:rPr>
           <w:b/>
-          <w:bCs/>
-          <w:color w:val="FF0000"/>
           <w:lang w:val="en-US"/>
         </w:rPr>
         <w:t>ASSESSMENT:</w:t>
       </w:r>
       <w:r>
         <w:rPr>
-          <w:color w:val="FF0000"/>
-          <w:lang w:val="en-US"/>
-        </w:rPr>
-        <w:t xml:space="preserve"> </w:t>
-      </w:r>
-      <w:r>
-        <w:rPr>
-          <w:color w:val="FF0000"/>
-          <w:lang w:val="en-US"/>
-        </w:rPr>
-        <w:t xml:space="preserve">Syrian officials </w:t>
-      </w:r>
-      <w:r>
-        <w:rPr>
-          <w:color w:val="FF0000"/>
-          <w:lang w:val="en-US"/>
-        </w:rPr>
-        <w:t>will</w:t>
-      </w:r>
-      <w:r>
-        <w:rPr>
-          <w:color w:val="FF0000"/>
-          <w:lang w:val="en-US"/>
-        </w:rPr>
-        <w:t xml:space="preserve"> likely </w:t>
-      </w:r>
-      <w:r>
-        <w:rPr>
-          <w:color w:val="FF0000"/>
-          <w:lang w:val="en-US"/>
-        </w:rPr>
-        <w:t xml:space="preserve">try </w:t>
-      </w:r>
-      <w:r>
-        <w:rPr>
-          <w:color w:val="FF0000"/>
-          <w:lang w:val="en-US"/>
-        </w:rPr>
-        <w:t>to increase their effort to produce</w:t>
-      </w:r>
-      <w:r>
-        <w:rPr>
-          <w:lang w:val="en-US"/>
-        </w:rPr>
-        <w:t xml:space="preserve"> surface to air missiles.</w:t>
+          <w:lang w:val="en-US"/>
+        </w:rPr>
+        <w:t xml:space="preserve"> Based in knowledge of the Syrian Army it is assessed as LIKELY that it will take at least 7 days to active a Corps, and an additional 7 days to move it into locations and be operational for combat operations.</w:t>
+      </w:r>
+    </w:p>
+    <w:p>
+      <w:pPr>
+        <w:pStyle w:val="Ingenmellomrom"/>
+        <w:ind w:left="720"/>
+        <w:rPr>
+          <w:lang w:val="en-US"/>
+        </w:rPr>
+      </w:pPr>
+    </w:p>
+    <w:p>
+      <w:pPr>
+        <w:pStyle w:val="Overskrift2"/>
+        <w:rPr>
+          <w:lang w:val="en-US"/>
+        </w:rPr>
+      </w:pPr>
+      <w:r>
+        <w:rPr>
+          <w:lang w:val="en-US"/>
+        </w:rPr>
+        <w:t>Political</w:t>
       </w:r>
     </w:p>
     <w:p>
@@ -899,70 +872,98 @@
         <w:rPr>
           <w:lang w:val="en-US"/>
         </w:rPr>
-        <w:t>Arms deal between Syria and Russia</w:t>
+        <w:t xml:space="preserve">Syria and Weapons of Mass </w:t>
+      </w:r>
+      <w:r>
+        <w:rPr>
+          <w:lang w:val="en-US"/>
+        </w:rPr>
+        <w:t>Destruction</w:t>
+      </w:r>
+      <w:r>
+        <w:rPr>
+          <w:lang w:val="en-US"/>
+        </w:rPr>
+        <w:t xml:space="preserve"> (WMD)</w:t>
       </w:r>
     </w:p>
     <w:p>
       <w:pPr>
         <w:pStyle w:val="Ingenmellomrom"/>
-        <w:numPr>
-          <w:ilvl w:val="0"/>
-          <w:numId w:val="27"/>
-        </w:numPr>
-        <w:rPr>
-          <w:color w:val="FF0000"/>
-          <w:lang w:val="en-US"/>
-        </w:rPr>
-      </w:pPr>
-      <w:r>
-        <w:rPr>
-          <w:color w:val="FF0000"/>
-          <w:lang w:val="en-US"/>
-        </w:rPr>
-        <w:t>Syrian officials and Russia have for the last weeks been in negotiating process for a deal of buying MiG-29 aircrafts from Russia to Syria.</w:t>
+        <w:ind w:left="720"/>
+        <w:rPr>
+          <w:color w:val="000000" w:themeColor="text1"/>
+          <w:lang w:val="en-US"/>
+        </w:rPr>
+      </w:pPr>
+      <w:r>
+        <w:rPr>
+          <w:color w:val="000000" w:themeColor="text1"/>
+          <w:lang w:val="en-US"/>
+        </w:rPr>
+        <w:t xml:space="preserve">The last 24 hours, in certain circles of the Syrian regime there have been talk about weapons of mass destruction (WMD). Discussions have been centered </w:t>
+      </w:r>
+      <w:proofErr w:type="gramStart"/>
+      <w:r>
+        <w:rPr>
+          <w:color w:val="000000" w:themeColor="text1"/>
+          <w:lang w:val="en-US"/>
+        </w:rPr>
+        <w:t>around</w:t>
+      </w:r>
+      <w:proofErr w:type="gramEnd"/>
+      <w:r>
+        <w:rPr>
+          <w:color w:val="000000" w:themeColor="text1"/>
+          <w:lang w:val="en-US"/>
+        </w:rPr>
+        <w:t xml:space="preserve"> what ifs, in case of any situation would escalate and threaten the Syrian regimes survival.</w:t>
       </w:r>
     </w:p>
     <w:p>
       <w:pPr>
         <w:pStyle w:val="Ingenmellomrom"/>
-        <w:numPr>
-          <w:ilvl w:val="0"/>
-          <w:numId w:val="27"/>
-        </w:numPr>
-        <w:rPr>
-          <w:color w:val="FF0000"/>
+        <w:ind w:left="720"/>
+        <w:rPr>
+          <w:color w:val="000000" w:themeColor="text1"/>
+          <w:lang w:val="en-US"/>
+        </w:rPr>
+      </w:pPr>
+    </w:p>
+    <w:p>
+      <w:pPr>
+        <w:pStyle w:val="Ingenmellomrom"/>
+        <w:ind w:left="720"/>
+        <w:rPr>
+          <w:color w:val="000000" w:themeColor="text1"/>
           <w:lang w:val="en-US"/>
         </w:rPr>
       </w:pPr>
       <w:r>
         <w:rPr>
           <w:b/>
-          <w:color w:val="FF0000"/>
+          <w:color w:val="000000" w:themeColor="text1"/>
           <w:lang w:val="en-US"/>
         </w:rPr>
         <w:t>ASSESSMENT:</w:t>
       </w:r>
       <w:r>
         <w:rPr>
-          <w:color w:val="FF0000"/>
-          <w:lang w:val="en-US"/>
-        </w:rPr>
-        <w:t xml:space="preserve">  It is likely that Russian interests are threatened by a collapse of Syria, and it is likely that Russia is willing to support Syria if the Syrian regime is about to collapse.  It is an even chance that </w:t>
-      </w:r>
-      <w:r>
-        <w:rPr>
-          <w:color w:val="FF0000"/>
-          <w:lang w:val="en-US"/>
-        </w:rPr>
-        <w:t>an</w:t>
-      </w:r>
-      <w:r>
-        <w:rPr>
-          <w:color w:val="FF0000"/>
-          <w:lang w:val="en-US"/>
-        </w:rPr>
-        <w:t xml:space="preserve"> agreement between Russia and Syria on the purchase of MiG-29 aircraft is being signed within the next month.</w:t>
-      </w:r>
+          <w:color w:val="000000" w:themeColor="text1"/>
+          <w:lang w:val="en-US"/>
+        </w:rPr>
+        <w:t xml:space="preserve"> It is HIGHLY UNLIKLY that the Syrian regime will use WMD in offensive operations. It is currently assessed as EVEN CHANCE that the Syrian regime will use WMD if the survival of the Syrian Regime is at stake.</w:t>
+      </w:r>
+    </w:p>
+    <w:p>
+      <w:pPr>
+        <w:pStyle w:val="Ingenmellomrom"/>
+        <w:ind w:left="720"/>
+        <w:rPr>
+          <w:color w:val="000000" w:themeColor="text1"/>
+          <w:lang w:val="en-US"/>
+        </w:rPr>
+      </w:pPr>
     </w:p>
     <w:p>
       <w:pPr>
@@ -975,56 +976,315 @@
         <w:rPr>
           <w:lang w:val="en-US"/>
         </w:rPr>
-        <w:t>Syrian downing of CJTF assets</w:t>
+        <w:t>Russian complain about unsafe interception in international airspace</w:t>
       </w:r>
     </w:p>
     <w:p>
       <w:pPr>
         <w:pStyle w:val="Ingenmellomrom"/>
-        <w:numPr>
-          <w:ilvl w:val="0"/>
-          <w:numId w:val="27"/>
-        </w:numPr>
-        <w:rPr>
-          <w:color w:val="FF0000"/>
-          <w:lang w:val="en-US"/>
-        </w:rPr>
-      </w:pPr>
-      <w:r>
-        <w:rPr>
-          <w:color w:val="FF0000"/>
-          <w:lang w:val="en-US"/>
-        </w:rPr>
-        <w:t>The Syrian Air Force was able to down CJTF air assets. This have been highlighted in the Syrian media and have been used to boost the morale of the population, and increase the standing of the Syrian Armed Forces as a protector of the Syrian homeland</w:t>
+        <w:ind w:left="720"/>
+        <w:rPr>
+          <w:color w:val="000000" w:themeColor="text1"/>
+          <w:lang w:val="en-US"/>
+        </w:rPr>
+      </w:pPr>
+      <w:r>
+        <w:rPr>
+          <w:color w:val="000000" w:themeColor="text1"/>
+          <w:lang w:val="en-US"/>
+        </w:rPr>
+        <w:t xml:space="preserve">Russian officials have complained about unsafe maneuvering by CJTF forces in international airspace. </w:t>
+      </w:r>
+      <w:proofErr w:type="gramStart"/>
+      <w:r>
+        <w:rPr>
+          <w:color w:val="000000" w:themeColor="text1"/>
+          <w:lang w:val="en-US"/>
+        </w:rPr>
+        <w:t>A</w:t>
+      </w:r>
+      <w:proofErr w:type="gramEnd"/>
+      <w:r>
+        <w:rPr>
+          <w:color w:val="000000" w:themeColor="text1"/>
+          <w:lang w:val="en-US"/>
+        </w:rPr>
+        <w:t xml:space="preserve"> F-14 were reported to maneuver close to a TU-22 on a reported routine mission in the Mediterranean in international airspace. The maneuver from the F-14 forces the TU-22 to conduct </w:t>
+      </w:r>
+      <w:proofErr w:type="gramStart"/>
+      <w:r>
+        <w:rPr>
+          <w:color w:val="000000" w:themeColor="text1"/>
+          <w:lang w:val="en-US"/>
+        </w:rPr>
+        <w:t>a</w:t>
+      </w:r>
+      <w:proofErr w:type="gramEnd"/>
+      <w:r>
+        <w:rPr>
+          <w:color w:val="000000" w:themeColor="text1"/>
+          <w:lang w:val="en-US"/>
+        </w:rPr>
+        <w:t xml:space="preserve"> evasive maneuver to avoid being hit by the F-14. </w:t>
       </w:r>
     </w:p>
     <w:p>
       <w:pPr>
         <w:pStyle w:val="Ingenmellomrom"/>
-        <w:numPr>
-          <w:ilvl w:val="0"/>
-          <w:numId w:val="27"/>
-        </w:numPr>
-        <w:rPr>
-          <w:color w:val="FF0000"/>
+        <w:ind w:left="720"/>
+        <w:rPr>
+          <w:color w:val="000000" w:themeColor="text1"/>
+          <w:lang w:val="en-US"/>
+        </w:rPr>
+      </w:pPr>
+    </w:p>
+    <w:p>
+      <w:pPr>
+        <w:pStyle w:val="Ingenmellomrom"/>
+        <w:ind w:left="720"/>
+        <w:rPr>
+          <w:color w:val="000000" w:themeColor="text1"/>
           <w:lang w:val="en-US"/>
         </w:rPr>
       </w:pPr>
       <w:r>
         <w:rPr>
           <w:b/>
-          <w:bCs/>
-          <w:color w:val="FF0000"/>
+          <w:color w:val="000000" w:themeColor="text1"/>
           <w:lang w:val="en-US"/>
         </w:rPr>
         <w:t>ASSESSMENT:</w:t>
       </w:r>
       <w:r>
         <w:rPr>
-          <w:color w:val="FF0000"/>
-          <w:lang w:val="en-US"/>
-        </w:rPr>
-        <w:t xml:space="preserve"> It is likely that Syria will use any opportunity available to discredit CJTF forces while boosting Syrian morale. It is also likely that Syria will provoke or create situations that can be exploited.</w:t>
+          <w:color w:val="000000" w:themeColor="text1"/>
+          <w:lang w:val="en-US"/>
+        </w:rPr>
+        <w:t xml:space="preserve"> It is HIGHLY LIKELY that Russia will use all possible means for propaganda and diplomatic effort to undermine the credibility of CJTF. It is LIKELY that Russian will continue provocations to undermine CJTF.</w:t>
+      </w:r>
+    </w:p>
+    <w:p>
+      <w:pPr>
+        <w:pStyle w:val="Overskrift3"/>
+        <w:rPr>
+          <w:lang w:val="en-US"/>
+        </w:rPr>
+      </w:pPr>
+      <w:proofErr w:type="gramStart"/>
+      <w:r>
+        <w:rPr>
+          <w:lang w:val="en-US"/>
+        </w:rPr>
+        <w:lastRenderedPageBreak/>
+        <w:t>Incursion into Jordan and Lebanon.</w:t>
+      </w:r>
+      <w:proofErr w:type="gramEnd"/>
+    </w:p>
+    <w:p>
+      <w:pPr>
+        <w:pStyle w:val="Ingenmellomrom"/>
+        <w:ind w:left="720"/>
+        <w:rPr>
+          <w:color w:val="000000" w:themeColor="text1"/>
+          <w:lang w:val="en-US"/>
+        </w:rPr>
+      </w:pPr>
+      <w:r>
+        <w:rPr>
+          <w:color w:val="000000" w:themeColor="text1"/>
+          <w:lang w:val="en-US"/>
+        </w:rPr>
+        <w:t xml:space="preserve">At </w:t>
+      </w:r>
+      <w:r>
+        <w:rPr>
+          <w:color w:val="000000" w:themeColor="text1"/>
+          <w:lang w:val="en-US"/>
+        </w:rPr>
+        <w:t xml:space="preserve">D+2 </w:t>
+      </w:r>
+      <w:r>
+        <w:rPr>
+          <w:color w:val="000000" w:themeColor="text1"/>
+          <w:lang w:val="en-US"/>
+        </w:rPr>
+        <w:t>1702Z 4 aircraft from CJTF violated Lebanese airspace for about 6 minutes. At</w:t>
+      </w:r>
+      <w:r>
+        <w:rPr>
+          <w:color w:val="000000" w:themeColor="text1"/>
+          <w:lang w:val="en-US"/>
+        </w:rPr>
+        <w:t xml:space="preserve"> D+2</w:t>
+      </w:r>
+      <w:r>
+        <w:rPr>
+          <w:color w:val="000000" w:themeColor="text1"/>
+          <w:lang w:val="en-US"/>
+        </w:rPr>
+        <w:t xml:space="preserve"> 1718Z 2 aircraft from CJTF violated Jordanian airspace for about 4 minutes. Both the Jordanian and </w:t>
+      </w:r>
+      <w:r>
+        <w:rPr>
+          <w:color w:val="000000" w:themeColor="text1"/>
+          <w:lang w:val="en-US"/>
+        </w:rPr>
+        <w:t>Lebanese</w:t>
+      </w:r>
+      <w:r>
+        <w:rPr>
+          <w:color w:val="000000" w:themeColor="text1"/>
+          <w:lang w:val="en-US"/>
+        </w:rPr>
+        <w:t xml:space="preserve"> government filed official complaints to CJTF.</w:t>
+      </w:r>
+    </w:p>
+    <w:p>
+      <w:pPr>
+        <w:pStyle w:val="Ingenmellomrom"/>
+        <w:ind w:left="720"/>
+        <w:rPr>
+          <w:color w:val="000000" w:themeColor="text1"/>
+          <w:lang w:val="en-US"/>
+        </w:rPr>
+      </w:pPr>
+    </w:p>
+    <w:p>
+      <w:pPr>
+        <w:pStyle w:val="Ingenmellomrom"/>
+        <w:ind w:left="720"/>
+        <w:rPr>
+          <w:color w:val="000000" w:themeColor="text1"/>
+          <w:lang w:val="en-US"/>
+        </w:rPr>
+      </w:pPr>
+      <w:r>
+        <w:rPr>
+          <w:b/>
+          <w:color w:val="000000" w:themeColor="text1"/>
+          <w:lang w:val="en-US"/>
+        </w:rPr>
+        <w:t>ASSESSMENT</w:t>
+      </w:r>
+      <w:r>
+        <w:rPr>
+          <w:color w:val="000000" w:themeColor="text1"/>
+          <w:lang w:val="en-US"/>
+        </w:rPr>
+        <w:t xml:space="preserve">: It is LIKELY that incursions into neutral airspace have a negative impact on the view and legitimacy of CJTF operations in the region. </w:t>
+      </w:r>
+      <w:r>
+        <w:rPr>
+          <w:color w:val="000000" w:themeColor="text1"/>
+          <w:lang w:val="en-US"/>
+        </w:rPr>
+        <w:t xml:space="preserve">It is HIGHLY LIKLEY that these incursions will not lead to any actions, but it is an EVEN CHANCE that further </w:t>
+      </w:r>
+      <w:r>
+        <w:rPr>
+          <w:color w:val="000000" w:themeColor="text1"/>
+          <w:lang w:val="en-US"/>
+        </w:rPr>
+        <w:t>incursions</w:t>
+      </w:r>
+      <w:r>
+        <w:rPr>
+          <w:color w:val="000000" w:themeColor="text1"/>
+          <w:lang w:val="en-US"/>
+        </w:rPr>
+        <w:t xml:space="preserve"> will lead to reactions from either Lebanon or Jordan.</w:t>
+      </w:r>
+    </w:p>
+    <w:p>
+      <w:pPr>
+        <w:pStyle w:val="Ingenmellomrom"/>
+        <w:ind w:left="720"/>
+        <w:rPr>
+          <w:color w:val="000000" w:themeColor="text1"/>
+          <w:lang w:val="en-US"/>
+        </w:rPr>
+      </w:pPr>
+    </w:p>
+    <w:p>
+      <w:pPr>
+        <w:pStyle w:val="Overskrift3"/>
+        <w:rPr>
+          <w:lang w:val="en-US"/>
+        </w:rPr>
+      </w:pPr>
+      <w:r>
+        <w:rPr>
+          <w:lang w:val="en-US"/>
+        </w:rPr>
+        <w:t>Russian discontent with CJTF operations in Syria</w:t>
+      </w:r>
+    </w:p>
+    <w:p>
+      <w:pPr>
+        <w:pStyle w:val="Ingenmellomrom"/>
+        <w:ind w:left="720"/>
+        <w:rPr>
+          <w:color w:val="000000" w:themeColor="text1"/>
+          <w:lang w:val="en-US"/>
+        </w:rPr>
+      </w:pPr>
+      <w:r>
+        <w:rPr>
+          <w:color w:val="000000" w:themeColor="text1"/>
+          <w:lang w:val="en-US"/>
+        </w:rPr>
+        <w:t>Russia have the last 24 hours conducted a series of meetings where the agenda have been to end CJTF operations into Syria, and urge all parties to resume to the negotiating table. Russian media have also been showing interviews with Russian diplomats and officials stating this view publicly.</w:t>
+      </w:r>
+    </w:p>
+    <w:p>
+      <w:pPr>
+        <w:pStyle w:val="Ingenmellomrom"/>
+        <w:ind w:left="720"/>
+        <w:rPr>
+          <w:color w:val="000000" w:themeColor="text1"/>
+          <w:lang w:val="en-US"/>
+        </w:rPr>
+      </w:pPr>
+    </w:p>
+    <w:p>
+      <w:pPr>
+        <w:pStyle w:val="Ingenmellomrom"/>
+        <w:ind w:left="720"/>
+        <w:rPr>
+          <w:color w:val="000000" w:themeColor="text1"/>
+          <w:lang w:val="en-US"/>
+        </w:rPr>
+      </w:pPr>
+      <w:r>
+        <w:rPr>
+          <w:b/>
+          <w:color w:val="000000" w:themeColor="text1"/>
+          <w:lang w:val="en-US"/>
+        </w:rPr>
+        <w:t>ASSESSMENT:</w:t>
+      </w:r>
+      <w:r>
+        <w:rPr>
+          <w:color w:val="000000" w:themeColor="text1"/>
+          <w:lang w:val="en-US"/>
+        </w:rPr>
+        <w:t xml:space="preserve"> It is </w:t>
+      </w:r>
+      <w:proofErr w:type="gramStart"/>
+      <w:r>
+        <w:rPr>
+          <w:color w:val="000000" w:themeColor="text1"/>
+          <w:lang w:val="en-US"/>
+        </w:rPr>
+        <w:t>a</w:t>
+      </w:r>
+      <w:proofErr w:type="gramEnd"/>
+      <w:r>
+        <w:rPr>
+          <w:color w:val="000000" w:themeColor="text1"/>
+          <w:lang w:val="en-US"/>
+        </w:rPr>
+        <w:t xml:space="preserve"> EVEN CHANCE that Russia is conducting this to set conditions for a further increased activity in the region, and EVEN CHANCE for Russia to take a more active role in the defense of Syria.</w:t>
       </w:r>
     </w:p>
     <w:p>
@@ -1186,7 +1446,13 @@
         <w:rPr>
           <w:lang w:val="en-US"/>
         </w:rPr>
-        <w:t>ing bases, of yes, that can indicate</w:t>
+        <w:t>ing bases, i</w:t>
+      </w:r>
+      <w:r>
+        <w:rPr>
+          <w:lang w:val="en-US"/>
+        </w:rPr>
+        <w:t>f yes, that can indicate</w:t>
       </w:r>
       <w:r>
         <w:rPr>
@@ -1328,9 +1594,17 @@
         <w:rPr>
           <w:lang w:val="en-US"/>
         </w:rPr>
-        <w:lastRenderedPageBreak/>
         <w:t>Is the entire IADS operational</w:t>
       </w:r>
+    </w:p>
+    <w:p>
+      <w:pPr>
+        <w:pStyle w:val="Ingenmellomrom"/>
+        <w:ind w:left="720"/>
+        <w:rPr>
+          <w:lang w:val="en-US"/>
+        </w:rPr>
+      </w:pPr>
     </w:p>
     <w:sectPr>
       <w:headerReference w:type="default" r:id="rId9"/>
@@ -5794,7 +6068,7 @@
 </file>
 
 <file path=customXml/itemProps1.xml><?xml version="1.0" encoding="utf-8"?>
-<ds:datastoreItem xmlns:ds="http://schemas.openxmlformats.org/officeDocument/2006/customXml" ds:itemID="{8C326E00-8EE5-4D1F-804C-AF9AE674A46A}">
+<ds:datastoreItem xmlns:ds="http://schemas.openxmlformats.org/officeDocument/2006/customXml" ds:itemID="{D1E99661-3D3C-4ADC-88C3-0359472D057A}">
   <ds:schemaRefs>
     <ds:schemaRef ds:uri="http://schemas.openxmlformats.org/officeDocument/2006/bibliography"/>
   </ds:schemaRefs>

</xml_diff>